<commit_message>
Updated Multiple Choice Questions and answer key
</commit_message>
<xml_diff>
--- a/Quiz Questions/Multiple choice Questions.docx
+++ b/Quiz Questions/Multiple choice Questions.docx
@@ -174,7 +174,10 @@
         </w:numPr>
       </w:pPr>
       <w:r>
-        <w:t>Tim Berners Lee</w:t>
+        <w:t>Tim Berners-</w:t>
+      </w:r>
+      <w:r>
+        <w:t>Lee</w:t>
       </w:r>
     </w:p>
     <w:p>
@@ -186,7 +189,10 @@
         </w:numPr>
       </w:pPr>
       <w:r>
-        <w:t>Tim Burners Lee</w:t>
+        <w:t>Tim Burners-</w:t>
+      </w:r>
+      <w:r>
+        <w:t>Lee</w:t>
       </w:r>
     </w:p>
     <w:p>
@@ -198,15 +204,89 @@
         </w:numPr>
       </w:pPr>
       <w:r>
-        <w:t xml:space="preserve">Tim </w:t>
+        <w:t>Tim Burtons-</w:t>
+      </w:r>
+      <w:r>
+        <w:t>Lee</w:t>
+      </w:r>
+    </w:p>
+    <w:p>
+      <w:pPr>
+        <w:pStyle w:val="ListParagraph"/>
+        <w:ind w:left="1080"/>
+      </w:pPr>
+    </w:p>
+    <w:p>
+      <w:pPr>
+        <w:pStyle w:val="ListParagraph"/>
+        <w:numPr>
+          <w:ilvl w:val="0"/>
+          <w:numId w:val="1"/>
+        </w:numPr>
+      </w:pPr>
+      <w:r>
+        <w:t>WWW stands for?</w:t>
+      </w:r>
+    </w:p>
+    <w:p>
+      <w:pPr>
+        <w:pStyle w:val="ListParagraph"/>
+        <w:numPr>
+          <w:ilvl w:val="0"/>
+          <w:numId w:val="5"/>
+        </w:numPr>
+      </w:pPr>
+      <w:r>
+        <w:t xml:space="preserve">World </w:t>
       </w:r>
       <w:proofErr w:type="spellStart"/>
       <w:r>
-        <w:t>Burtons</w:t>
+        <w:t>World</w:t>
       </w:r>
       <w:proofErr w:type="spellEnd"/>
       <w:r>
-        <w:t xml:space="preserve"> Lee</w:t>
+        <w:t xml:space="preserve"> Web</w:t>
+      </w:r>
+    </w:p>
+    <w:p>
+      <w:pPr>
+        <w:pStyle w:val="ListParagraph"/>
+        <w:numPr>
+          <w:ilvl w:val="0"/>
+          <w:numId w:val="5"/>
+        </w:numPr>
+      </w:pPr>
+      <w:r>
+        <w:t>World Web Wide</w:t>
+      </w:r>
+    </w:p>
+    <w:p>
+      <w:pPr>
+        <w:pStyle w:val="ListParagraph"/>
+        <w:numPr>
+          <w:ilvl w:val="0"/>
+          <w:numId w:val="5"/>
+        </w:numPr>
+      </w:pPr>
+      <w:r>
+        <w:t>Wide World Web</w:t>
+      </w:r>
+    </w:p>
+    <w:p>
+      <w:pPr>
+        <w:pStyle w:val="ListParagraph"/>
+        <w:numPr>
+          <w:ilvl w:val="0"/>
+          <w:numId w:val="5"/>
+        </w:numPr>
+      </w:pPr>
+      <w:r>
+        <w:t>World Wide W</w:t>
+      </w:r>
+      <w:bookmarkStart w:id="0" w:name="_GoBack"/>
+      <w:bookmarkEnd w:id="0"/>
+      <w:r>
+        <w:t>eb</w:t>
       </w:r>
     </w:p>
     <w:p>
@@ -224,69 +304,282 @@
         </w:numPr>
       </w:pPr>
       <w:r>
-        <w:t>WWW stands for?</w:t>
-      </w:r>
-    </w:p>
-    <w:p>
-      <w:pPr>
-        <w:pStyle w:val="ListParagraph"/>
-        <w:numPr>
-          <w:ilvl w:val="0"/>
-          <w:numId w:val="5"/>
-        </w:numPr>
-      </w:pPr>
-      <w:r>
-        <w:t xml:space="preserve">World </w:t>
-      </w:r>
+        <w:t xml:space="preserve">When was the </w:t>
+      </w:r>
+      <w:r>
+        <w:t>World Wide Web?</w:t>
+      </w:r>
+      <w:r>
+        <w:t xml:space="preserve"> </w:t>
+      </w:r>
+      <w:proofErr w:type="gramStart"/>
+      <w:r>
+        <w:t>invented</w:t>
+      </w:r>
+      <w:proofErr w:type="gramEnd"/>
+      <w:r>
+        <w:t>?</w:t>
+      </w:r>
+    </w:p>
+    <w:p>
+      <w:pPr>
+        <w:pStyle w:val="ListParagraph"/>
+        <w:numPr>
+          <w:ilvl w:val="0"/>
+          <w:numId w:val="6"/>
+        </w:numPr>
+      </w:pPr>
+      <w:r>
+        <w:t>1998</w:t>
+      </w:r>
+    </w:p>
+    <w:p>
+      <w:pPr>
+        <w:pStyle w:val="ListParagraph"/>
+        <w:numPr>
+          <w:ilvl w:val="0"/>
+          <w:numId w:val="6"/>
+        </w:numPr>
+      </w:pPr>
+      <w:r>
+        <w:t>1999</w:t>
+      </w:r>
+    </w:p>
+    <w:p>
+      <w:pPr>
+        <w:pStyle w:val="ListParagraph"/>
+        <w:numPr>
+          <w:ilvl w:val="0"/>
+          <w:numId w:val="6"/>
+        </w:numPr>
+      </w:pPr>
+      <w:r>
+        <w:t>1989</w:t>
+      </w:r>
+    </w:p>
+    <w:p>
+      <w:pPr>
+        <w:pStyle w:val="ListParagraph"/>
+        <w:numPr>
+          <w:ilvl w:val="0"/>
+          <w:numId w:val="6"/>
+        </w:numPr>
+      </w:pPr>
+      <w:r>
+        <w:t>1988</w:t>
+      </w:r>
+    </w:p>
+    <w:p>
+      <w:pPr>
+        <w:pStyle w:val="ListParagraph"/>
+        <w:ind w:left="1080"/>
+      </w:pPr>
+    </w:p>
+    <w:p>
+      <w:pPr>
+        <w:pStyle w:val="ListParagraph"/>
+        <w:numPr>
+          <w:ilvl w:val="0"/>
+          <w:numId w:val="1"/>
+        </w:numPr>
+      </w:pPr>
+      <w:r>
+        <w:t>It is collection of web resources and application that gives access to use resources via the internet.</w:t>
+      </w:r>
+    </w:p>
+    <w:p>
+      <w:pPr>
+        <w:pStyle w:val="ListParagraph"/>
+        <w:numPr>
+          <w:ilvl w:val="0"/>
+          <w:numId w:val="7"/>
+        </w:numPr>
+      </w:pPr>
+      <w:r>
+        <w:t>HTML</w:t>
+      </w:r>
+    </w:p>
+    <w:p>
+      <w:pPr>
+        <w:pStyle w:val="ListParagraph"/>
+        <w:numPr>
+          <w:ilvl w:val="0"/>
+          <w:numId w:val="7"/>
+        </w:numPr>
+      </w:pPr>
+      <w:r>
+        <w:t>WWW</w:t>
+      </w:r>
+    </w:p>
+    <w:p>
+      <w:pPr>
+        <w:pStyle w:val="ListParagraph"/>
+        <w:numPr>
+          <w:ilvl w:val="0"/>
+          <w:numId w:val="7"/>
+        </w:numPr>
+      </w:pPr>
+      <w:r>
+        <w:t>Internet</w:t>
+      </w:r>
+    </w:p>
+    <w:p>
+      <w:pPr>
+        <w:pStyle w:val="ListParagraph"/>
+        <w:numPr>
+          <w:ilvl w:val="0"/>
+          <w:numId w:val="7"/>
+        </w:numPr>
+      </w:pPr>
       <w:proofErr w:type="spellStart"/>
       <w:r>
-        <w:t>World</w:t>
+        <w:t>Github</w:t>
       </w:r>
       <w:proofErr w:type="spellEnd"/>
-      <w:r>
-        <w:t xml:space="preserve"> Web</w:t>
-      </w:r>
-    </w:p>
-    <w:p>
-      <w:pPr>
-        <w:pStyle w:val="ListParagraph"/>
-        <w:numPr>
-          <w:ilvl w:val="0"/>
-          <w:numId w:val="5"/>
-        </w:numPr>
-      </w:pPr>
-      <w:r>
-        <w:t>World Web Wide</w:t>
-      </w:r>
-    </w:p>
-    <w:p>
-      <w:pPr>
-        <w:pStyle w:val="ListParagraph"/>
-        <w:numPr>
-          <w:ilvl w:val="0"/>
-          <w:numId w:val="5"/>
-        </w:numPr>
-      </w:pPr>
-      <w:r>
-        <w:t>Wide World Web</w:t>
-      </w:r>
-    </w:p>
-    <w:p>
-      <w:pPr>
-        <w:pStyle w:val="ListParagraph"/>
-        <w:numPr>
-          <w:ilvl w:val="0"/>
-          <w:numId w:val="5"/>
-        </w:numPr>
-      </w:pPr>
-      <w:r>
-        <w:t xml:space="preserve">World Wide </w:t>
-      </w:r>
+    </w:p>
+    <w:p>
+      <w:pPr>
+        <w:pStyle w:val="ListParagraph"/>
+        <w:ind w:left="1080"/>
+      </w:pPr>
+    </w:p>
+    <w:p>
+      <w:pPr>
+        <w:pStyle w:val="ListParagraph"/>
+        <w:numPr>
+          <w:ilvl w:val="0"/>
+          <w:numId w:val="1"/>
+        </w:numPr>
+      </w:pPr>
+      <w:r>
+        <w:t>CERN stands for?</w:t>
+      </w:r>
+    </w:p>
+    <w:p>
+      <w:pPr>
+        <w:pStyle w:val="ListParagraph"/>
+        <w:numPr>
+          <w:ilvl w:val="0"/>
+          <w:numId w:val="8"/>
+        </w:numPr>
+      </w:pPr>
       <w:proofErr w:type="spellStart"/>
       <w:r>
-        <w:t>Weeb</w:t>
+        <w:t>Congregatio</w:t>
       </w:r>
       <w:proofErr w:type="spellEnd"/>
+      <w:r>
+        <w:t xml:space="preserve"> </w:t>
+      </w:r>
+      <w:proofErr w:type="spellStart"/>
+      <w:r>
+        <w:t>Europeen</w:t>
+      </w:r>
+      <w:proofErr w:type="spellEnd"/>
+      <w:r>
+        <w:t xml:space="preserve"> pour la </w:t>
+      </w:r>
+      <w:proofErr w:type="spellStart"/>
+      <w:r>
+        <w:t>Rocher</w:t>
+      </w:r>
+      <w:proofErr w:type="spellEnd"/>
+      <w:r>
+        <w:t xml:space="preserve"> </w:t>
+      </w:r>
+      <w:proofErr w:type="spellStart"/>
+      <w:r>
+        <w:t>Nuceaire</w:t>
+      </w:r>
+      <w:proofErr w:type="spellEnd"/>
+    </w:p>
+    <w:p>
+      <w:pPr>
+        <w:pStyle w:val="ListParagraph"/>
+        <w:numPr>
+          <w:ilvl w:val="0"/>
+          <w:numId w:val="8"/>
+        </w:numPr>
+      </w:pPr>
+      <w:proofErr w:type="spellStart"/>
+      <w:r>
+        <w:t>Conseil</w:t>
+      </w:r>
+      <w:proofErr w:type="spellEnd"/>
+      <w:r>
+        <w:t xml:space="preserve"> </w:t>
+      </w:r>
+      <w:proofErr w:type="spellStart"/>
+      <w:r>
+        <w:t>Européen</w:t>
+      </w:r>
+      <w:proofErr w:type="spellEnd"/>
+      <w:r>
+        <w:t xml:space="preserve"> pour la </w:t>
+      </w:r>
+      <w:proofErr w:type="spellStart"/>
+      <w:r>
+        <w:t>Recherche</w:t>
+      </w:r>
+      <w:proofErr w:type="spellEnd"/>
+      <w:r>
+        <w:t xml:space="preserve"> </w:t>
+      </w:r>
+      <w:proofErr w:type="spellStart"/>
+      <w:r>
+        <w:t>Nucléaire</w:t>
+      </w:r>
+      <w:proofErr w:type="spellEnd"/>
+    </w:p>
+    <w:p>
+      <w:pPr>
+        <w:pStyle w:val="ListParagraph"/>
+        <w:numPr>
+          <w:ilvl w:val="0"/>
+          <w:numId w:val="8"/>
+        </w:numPr>
+      </w:pPr>
+      <w:proofErr w:type="spellStart"/>
+      <w:r>
+        <w:t>Conseil</w:t>
+      </w:r>
+      <w:proofErr w:type="spellEnd"/>
+      <w:r>
+        <w:t xml:space="preserve"> </w:t>
+      </w:r>
+      <w:proofErr w:type="spellStart"/>
+      <w:r>
+        <w:t>Européen</w:t>
+      </w:r>
+      <w:proofErr w:type="spellEnd"/>
+      <w:r>
+        <w:t xml:space="preserve"> pour la </w:t>
+      </w:r>
+      <w:proofErr w:type="spellStart"/>
+      <w:r>
+        <w:t>Rochereche</w:t>
+      </w:r>
+      <w:proofErr w:type="spellEnd"/>
+      <w:r>
+        <w:t xml:space="preserve"> </w:t>
+      </w:r>
+      <w:proofErr w:type="spellStart"/>
+      <w:r>
+        <w:t>Nucléaire</w:t>
+      </w:r>
+      <w:proofErr w:type="spellEnd"/>
+    </w:p>
+    <w:p>
+      <w:pPr>
+        <w:pStyle w:val="ListParagraph"/>
+        <w:numPr>
+          <w:ilvl w:val="0"/>
+          <w:numId w:val="8"/>
+        </w:numPr>
+      </w:pPr>
+      <w:r>
+        <w:t>None of the Above</w:t>
+      </w:r>
     </w:p>
     <w:p>
       <w:pPr>
@@ -303,69 +596,55 @@
         </w:numPr>
       </w:pPr>
       <w:r>
-        <w:t xml:space="preserve">When was the </w:t>
-      </w:r>
-      <w:r>
-        <w:t>World Wide Web?</w:t>
-      </w:r>
-      <w:r>
-        <w:t xml:space="preserve"> </w:t>
-      </w:r>
-      <w:proofErr w:type="gramStart"/>
-      <w:r>
-        <w:t>invented</w:t>
-      </w:r>
-      <w:proofErr w:type="gramEnd"/>
-      <w:r>
-        <w:t>?</w:t>
-      </w:r>
-    </w:p>
-    <w:p>
-      <w:pPr>
-        <w:pStyle w:val="ListParagraph"/>
-        <w:numPr>
-          <w:ilvl w:val="0"/>
-          <w:numId w:val="6"/>
-        </w:numPr>
-      </w:pPr>
-      <w:r>
-        <w:t>1998</w:t>
-      </w:r>
-    </w:p>
-    <w:p>
-      <w:pPr>
-        <w:pStyle w:val="ListParagraph"/>
-        <w:numPr>
-          <w:ilvl w:val="0"/>
-          <w:numId w:val="6"/>
-        </w:numPr>
-      </w:pPr>
-      <w:r>
-        <w:t>1999</w:t>
-      </w:r>
-    </w:p>
-    <w:p>
-      <w:pPr>
-        <w:pStyle w:val="ListParagraph"/>
-        <w:numPr>
-          <w:ilvl w:val="0"/>
-          <w:numId w:val="6"/>
-        </w:numPr>
-      </w:pPr>
-      <w:r>
-        <w:t>1989</w:t>
-      </w:r>
-    </w:p>
-    <w:p>
-      <w:pPr>
-        <w:pStyle w:val="ListParagraph"/>
-        <w:numPr>
-          <w:ilvl w:val="0"/>
-          <w:numId w:val="6"/>
-        </w:numPr>
-      </w:pPr>
-      <w:r>
-        <w:t>1988</w:t>
+        <w:t>HTTP stands for?</w:t>
+      </w:r>
+    </w:p>
+    <w:p>
+      <w:pPr>
+        <w:pStyle w:val="ListParagraph"/>
+        <w:numPr>
+          <w:ilvl w:val="0"/>
+          <w:numId w:val="9"/>
+        </w:numPr>
+      </w:pPr>
+      <w:r>
+        <w:t>Hyper Text Transfer Protocol</w:t>
+      </w:r>
+    </w:p>
+    <w:p>
+      <w:pPr>
+        <w:pStyle w:val="ListParagraph"/>
+        <w:numPr>
+          <w:ilvl w:val="0"/>
+          <w:numId w:val="9"/>
+        </w:numPr>
+      </w:pPr>
+      <w:r>
+        <w:t>Hyper Text Transport Protocol</w:t>
+      </w:r>
+    </w:p>
+    <w:p>
+      <w:pPr>
+        <w:pStyle w:val="ListParagraph"/>
+        <w:numPr>
+          <w:ilvl w:val="0"/>
+          <w:numId w:val="9"/>
+        </w:numPr>
+      </w:pPr>
+      <w:r>
+        <w:t>Hyper Text Transport Protection</w:t>
+      </w:r>
+    </w:p>
+    <w:p>
+      <w:pPr>
+        <w:pStyle w:val="ListParagraph"/>
+        <w:numPr>
+          <w:ilvl w:val="0"/>
+          <w:numId w:val="9"/>
+        </w:numPr>
+      </w:pPr>
+      <w:r>
+        <w:t>Hyper Text Transfer Protection</w:t>
       </w:r>
     </w:p>
     <w:p>
@@ -383,64 +662,56 @@
         </w:numPr>
       </w:pPr>
       <w:r>
-        <w:t xml:space="preserve">It is </w:t>
-      </w:r>
-      <w:r>
-        <w:t>collection of web resources and application that gives access to use resources via the internet</w:t>
-      </w:r>
-      <w:r>
-        <w:t>.</w:t>
-      </w:r>
-    </w:p>
-    <w:p>
-      <w:pPr>
-        <w:pStyle w:val="ListParagraph"/>
-        <w:numPr>
-          <w:ilvl w:val="0"/>
-          <w:numId w:val="7"/>
-        </w:numPr>
-      </w:pPr>
-      <w:r>
-        <w:t>HTML</w:t>
-      </w:r>
-    </w:p>
-    <w:p>
-      <w:pPr>
-        <w:pStyle w:val="ListParagraph"/>
-        <w:numPr>
-          <w:ilvl w:val="0"/>
-          <w:numId w:val="7"/>
-        </w:numPr>
-      </w:pPr>
-      <w:r>
-        <w:t>WWW</w:t>
-      </w:r>
-    </w:p>
-    <w:p>
-      <w:pPr>
-        <w:pStyle w:val="ListParagraph"/>
-        <w:numPr>
-          <w:ilvl w:val="0"/>
-          <w:numId w:val="7"/>
-        </w:numPr>
-      </w:pPr>
-      <w:r>
-        <w:t>Internet</w:t>
-      </w:r>
-    </w:p>
-    <w:p>
-      <w:pPr>
-        <w:pStyle w:val="ListParagraph"/>
-        <w:numPr>
-          <w:ilvl w:val="0"/>
-          <w:numId w:val="7"/>
-        </w:numPr>
-      </w:pPr>
-      <w:proofErr w:type="spellStart"/>
-      <w:r>
-        <w:t>Github</w:t>
-      </w:r>
-      <w:proofErr w:type="spellEnd"/>
+        <w:t>It is a HTTP Request Methods that is used to retrieve.</w:t>
+      </w:r>
+    </w:p>
+    <w:p>
+      <w:pPr>
+        <w:pStyle w:val="ListParagraph"/>
+        <w:numPr>
+          <w:ilvl w:val="0"/>
+          <w:numId w:val="10"/>
+        </w:numPr>
+      </w:pPr>
+      <w:r>
+        <w:t>HEAD</w:t>
+      </w:r>
+    </w:p>
+    <w:p>
+      <w:pPr>
+        <w:pStyle w:val="ListParagraph"/>
+        <w:numPr>
+          <w:ilvl w:val="0"/>
+          <w:numId w:val="10"/>
+        </w:numPr>
+      </w:pPr>
+      <w:r>
+        <w:t>GET</w:t>
+      </w:r>
+    </w:p>
+    <w:p>
+      <w:pPr>
+        <w:pStyle w:val="ListParagraph"/>
+        <w:numPr>
+          <w:ilvl w:val="0"/>
+          <w:numId w:val="10"/>
+        </w:numPr>
+      </w:pPr>
+      <w:r>
+        <w:t>PUT</w:t>
+      </w:r>
+    </w:p>
+    <w:p>
+      <w:pPr>
+        <w:pStyle w:val="ListParagraph"/>
+        <w:numPr>
+          <w:ilvl w:val="0"/>
+          <w:numId w:val="10"/>
+        </w:numPr>
+      </w:pPr>
+      <w:r>
+        <w:t>POST</w:t>
+      </w:r>
     </w:p>
     <w:p>
       <w:pPr>
@@ -457,129 +728,117 @@
         </w:numPr>
       </w:pPr>
       <w:r>
-        <w:t>CERN stands for?</w:t>
-      </w:r>
-    </w:p>
-    <w:p>
-      <w:pPr>
-        <w:pStyle w:val="ListParagraph"/>
-        <w:numPr>
-          <w:ilvl w:val="0"/>
-          <w:numId w:val="8"/>
-        </w:numPr>
-      </w:pPr>
-      <w:proofErr w:type="spellStart"/>
-      <w:r>
-        <w:t>Congregatio</w:t>
-      </w:r>
-      <w:proofErr w:type="spellEnd"/>
-      <w:r>
-        <w:t xml:space="preserve"> </w:t>
-      </w:r>
-      <w:proofErr w:type="spellStart"/>
-      <w:r>
-        <w:t>Europeen</w:t>
-      </w:r>
-      <w:proofErr w:type="spellEnd"/>
-      <w:r>
-        <w:t xml:space="preserve"> pour la </w:t>
-      </w:r>
-      <w:proofErr w:type="spellStart"/>
-      <w:r>
-        <w:t>Rocher</w:t>
-      </w:r>
-      <w:proofErr w:type="spellEnd"/>
-      <w:r>
-        <w:t xml:space="preserve"> </w:t>
-      </w:r>
-      <w:proofErr w:type="spellStart"/>
-      <w:r>
-        <w:t>Nuceaire</w:t>
-      </w:r>
-      <w:proofErr w:type="spellEnd"/>
-    </w:p>
-    <w:p>
-      <w:pPr>
-        <w:pStyle w:val="ListParagraph"/>
-        <w:numPr>
-          <w:ilvl w:val="0"/>
-          <w:numId w:val="8"/>
-        </w:numPr>
-      </w:pPr>
-      <w:proofErr w:type="spellStart"/>
-      <w:r>
-        <w:t>Conseil</w:t>
-      </w:r>
-      <w:proofErr w:type="spellEnd"/>
-      <w:r>
-        <w:t xml:space="preserve"> </w:t>
-      </w:r>
-      <w:proofErr w:type="spellStart"/>
-      <w:r>
-        <w:t>Européen</w:t>
-      </w:r>
-      <w:proofErr w:type="spellEnd"/>
-      <w:r>
-        <w:t xml:space="preserve"> pour la </w:t>
-      </w:r>
-      <w:proofErr w:type="spellStart"/>
-      <w:r>
-        <w:t>Recherche</w:t>
-      </w:r>
-      <w:proofErr w:type="spellEnd"/>
-      <w:r>
-        <w:t xml:space="preserve"> </w:t>
-      </w:r>
-      <w:proofErr w:type="spellStart"/>
-      <w:r>
-        <w:t>Nucléaire</w:t>
-      </w:r>
-      <w:proofErr w:type="spellEnd"/>
-    </w:p>
-    <w:p>
-      <w:pPr>
-        <w:pStyle w:val="ListParagraph"/>
-        <w:numPr>
-          <w:ilvl w:val="0"/>
-          <w:numId w:val="8"/>
-        </w:numPr>
-      </w:pPr>
-      <w:proofErr w:type="spellStart"/>
-      <w:r>
-        <w:t>Conseil</w:t>
-      </w:r>
-      <w:proofErr w:type="spellEnd"/>
-      <w:r>
-        <w:t xml:space="preserve"> </w:t>
-      </w:r>
-      <w:proofErr w:type="spellStart"/>
-      <w:r>
-        <w:t>Européen</w:t>
-      </w:r>
-      <w:proofErr w:type="spellEnd"/>
-      <w:r>
-        <w:t xml:space="preserve"> pour la </w:t>
-      </w:r>
-      <w:proofErr w:type="spellStart"/>
-      <w:r>
-        <w:t>Rochereche</w:t>
-      </w:r>
-      <w:proofErr w:type="spellEnd"/>
-      <w:r>
-        <w:t xml:space="preserve"> </w:t>
-      </w:r>
-      <w:proofErr w:type="spellStart"/>
-      <w:r>
-        <w:t>Nucléaire</w:t>
-      </w:r>
-      <w:proofErr w:type="spellEnd"/>
-    </w:p>
-    <w:p>
-      <w:pPr>
-        <w:pStyle w:val="ListParagraph"/>
-        <w:numPr>
-          <w:ilvl w:val="0"/>
-          <w:numId w:val="8"/>
+        <w:t>Which is not belong to the group?</w:t>
+      </w:r>
+    </w:p>
+    <w:p>
+      <w:pPr>
+        <w:pStyle w:val="ListParagraph"/>
+        <w:numPr>
+          <w:ilvl w:val="0"/>
+          <w:numId w:val="11"/>
+        </w:numPr>
+      </w:pPr>
+      <w:r>
+        <w:t>GET</w:t>
+      </w:r>
+    </w:p>
+    <w:p>
+      <w:pPr>
+        <w:pStyle w:val="ListParagraph"/>
+        <w:numPr>
+          <w:ilvl w:val="0"/>
+          <w:numId w:val="11"/>
+        </w:numPr>
+      </w:pPr>
+      <w:r>
+        <w:t>HEAD</w:t>
+      </w:r>
+    </w:p>
+    <w:p>
+      <w:pPr>
+        <w:pStyle w:val="ListParagraph"/>
+        <w:numPr>
+          <w:ilvl w:val="0"/>
+          <w:numId w:val="11"/>
+        </w:numPr>
+      </w:pPr>
+      <w:r>
+        <w:t>PUT</w:t>
+      </w:r>
+    </w:p>
+    <w:p>
+      <w:pPr>
+        <w:pStyle w:val="ListParagraph"/>
+        <w:numPr>
+          <w:ilvl w:val="0"/>
+          <w:numId w:val="11"/>
+        </w:numPr>
+      </w:pPr>
+      <w:r>
+        <w:t>POST</w:t>
+      </w:r>
+    </w:p>
+    <w:p>
+      <w:pPr>
+        <w:pStyle w:val="ListParagraph"/>
+        <w:ind w:left="1080"/>
+      </w:pPr>
+    </w:p>
+    <w:p>
+      <w:pPr>
+        <w:pStyle w:val="ListParagraph"/>
+        <w:numPr>
+          <w:ilvl w:val="0"/>
+          <w:numId w:val="1"/>
+        </w:numPr>
+      </w:pPr>
+      <w:r>
+        <w:t>Which is not belong to the group?</w:t>
+      </w:r>
+    </w:p>
+    <w:p>
+      <w:pPr>
+        <w:pStyle w:val="ListParagraph"/>
+        <w:numPr>
+          <w:ilvl w:val="0"/>
+          <w:numId w:val="12"/>
+        </w:numPr>
+      </w:pPr>
+      <w:r>
+        <w:t>Safe Methods</w:t>
+      </w:r>
+    </w:p>
+    <w:p>
+      <w:pPr>
+        <w:pStyle w:val="ListParagraph"/>
+        <w:numPr>
+          <w:ilvl w:val="0"/>
+          <w:numId w:val="12"/>
+        </w:numPr>
+      </w:pPr>
+      <w:r>
+        <w:t>Idempotent Methods</w:t>
+      </w:r>
+    </w:p>
+    <w:p>
+      <w:pPr>
+        <w:pStyle w:val="ListParagraph"/>
+        <w:numPr>
+          <w:ilvl w:val="0"/>
+          <w:numId w:val="12"/>
+        </w:numPr>
+      </w:pPr>
+      <w:r>
+        <w:t>Cacheable Methods</w:t>
+      </w:r>
+    </w:p>
+    <w:p>
+      <w:pPr>
+        <w:pStyle w:val="ListParagraph"/>
+        <w:numPr>
+          <w:ilvl w:val="0"/>
+          <w:numId w:val="12"/>
         </w:numPr>
       </w:pPr>
       <w:r>
@@ -601,283 +860,7 @@
         </w:numPr>
       </w:pPr>
       <w:r>
-        <w:t>HTTP stands for?</w:t>
-      </w:r>
-    </w:p>
-    <w:p>
-      <w:pPr>
-        <w:pStyle w:val="ListParagraph"/>
-        <w:numPr>
-          <w:ilvl w:val="0"/>
-          <w:numId w:val="9"/>
-        </w:numPr>
-      </w:pPr>
-      <w:r>
-        <w:t>Hyper Text Transfer Protocol</w:t>
-      </w:r>
-    </w:p>
-    <w:p>
-      <w:pPr>
-        <w:pStyle w:val="ListParagraph"/>
-        <w:numPr>
-          <w:ilvl w:val="0"/>
-          <w:numId w:val="9"/>
-        </w:numPr>
-      </w:pPr>
-      <w:r>
-        <w:t>Hyper Text Transport Protocol</w:t>
-      </w:r>
-    </w:p>
-    <w:p>
-      <w:pPr>
-        <w:pStyle w:val="ListParagraph"/>
-        <w:numPr>
-          <w:ilvl w:val="0"/>
-          <w:numId w:val="9"/>
-        </w:numPr>
-      </w:pPr>
-      <w:r>
-        <w:t>Hyper Text Transport Protection</w:t>
-      </w:r>
-    </w:p>
-    <w:p>
-      <w:pPr>
-        <w:pStyle w:val="ListParagraph"/>
-        <w:numPr>
-          <w:ilvl w:val="0"/>
-          <w:numId w:val="9"/>
-        </w:numPr>
-      </w:pPr>
-      <w:r>
-        <w:t>Hyper Text Transfer Protection</w:t>
-      </w:r>
-    </w:p>
-    <w:p>
-      <w:pPr>
-        <w:pStyle w:val="ListParagraph"/>
-        <w:ind w:left="1080"/>
-      </w:pPr>
-    </w:p>
-    <w:p>
-      <w:pPr>
-        <w:pStyle w:val="ListParagraph"/>
-        <w:numPr>
-          <w:ilvl w:val="0"/>
-          <w:numId w:val="1"/>
-        </w:numPr>
-      </w:pPr>
-      <w:r>
-        <w:t>It is a HTTP Request Methods that is used to retrieve.</w:t>
-      </w:r>
-    </w:p>
-    <w:p>
-      <w:pPr>
-        <w:pStyle w:val="ListParagraph"/>
-        <w:numPr>
-          <w:ilvl w:val="0"/>
-          <w:numId w:val="10"/>
-        </w:numPr>
-      </w:pPr>
-      <w:r>
-        <w:t>HEAD</w:t>
-      </w:r>
-    </w:p>
-    <w:p>
-      <w:pPr>
-        <w:pStyle w:val="ListParagraph"/>
-        <w:numPr>
-          <w:ilvl w:val="0"/>
-          <w:numId w:val="10"/>
-        </w:numPr>
-      </w:pPr>
-      <w:r>
-        <w:t>GET</w:t>
-      </w:r>
-    </w:p>
-    <w:p>
-      <w:pPr>
-        <w:pStyle w:val="ListParagraph"/>
-        <w:numPr>
-          <w:ilvl w:val="0"/>
-          <w:numId w:val="10"/>
-        </w:numPr>
-      </w:pPr>
-      <w:r>
-        <w:t>PUT</w:t>
-      </w:r>
-    </w:p>
-    <w:p>
-      <w:pPr>
-        <w:pStyle w:val="ListParagraph"/>
-        <w:numPr>
-          <w:ilvl w:val="0"/>
-          <w:numId w:val="10"/>
-        </w:numPr>
-      </w:pPr>
-      <w:r>
-        <w:t>POST</w:t>
-      </w:r>
-    </w:p>
-    <w:p>
-      <w:pPr>
-        <w:pStyle w:val="ListParagraph"/>
-        <w:ind w:left="1080"/>
-      </w:pPr>
-    </w:p>
-    <w:p>
-      <w:pPr>
-        <w:pStyle w:val="ListParagraph"/>
-        <w:numPr>
-          <w:ilvl w:val="0"/>
-          <w:numId w:val="1"/>
-        </w:numPr>
-      </w:pPr>
-      <w:r>
-        <w:t>Which is not belong to the group?</w:t>
-      </w:r>
-    </w:p>
-    <w:p>
-      <w:pPr>
-        <w:pStyle w:val="ListParagraph"/>
-        <w:numPr>
-          <w:ilvl w:val="0"/>
-          <w:numId w:val="11"/>
-        </w:numPr>
-      </w:pPr>
-      <w:r>
-        <w:t>GET</w:t>
-      </w:r>
-    </w:p>
-    <w:p>
-      <w:pPr>
-        <w:pStyle w:val="ListParagraph"/>
-        <w:numPr>
-          <w:ilvl w:val="0"/>
-          <w:numId w:val="11"/>
-        </w:numPr>
-      </w:pPr>
-      <w:r>
-        <w:t>HEAD</w:t>
-      </w:r>
-    </w:p>
-    <w:p>
-      <w:pPr>
-        <w:pStyle w:val="ListParagraph"/>
-        <w:numPr>
-          <w:ilvl w:val="0"/>
-          <w:numId w:val="11"/>
-        </w:numPr>
-      </w:pPr>
-      <w:r>
-        <w:t>PUT</w:t>
-      </w:r>
-    </w:p>
-    <w:p>
-      <w:pPr>
-        <w:pStyle w:val="ListParagraph"/>
-        <w:numPr>
-          <w:ilvl w:val="0"/>
-          <w:numId w:val="11"/>
-        </w:numPr>
-      </w:pPr>
-      <w:r>
-        <w:t>POST</w:t>
-      </w:r>
-    </w:p>
-    <w:p>
-      <w:pPr>
-        <w:pStyle w:val="ListParagraph"/>
-        <w:ind w:left="1080"/>
-      </w:pPr>
-    </w:p>
-    <w:p>
-      <w:pPr>
-        <w:pStyle w:val="ListParagraph"/>
-        <w:numPr>
-          <w:ilvl w:val="0"/>
-          <w:numId w:val="1"/>
-        </w:numPr>
-      </w:pPr>
-      <w:r>
-        <w:t>Which is not belong to the group?</w:t>
-      </w:r>
-    </w:p>
-    <w:p>
-      <w:pPr>
-        <w:pStyle w:val="ListParagraph"/>
-        <w:numPr>
-          <w:ilvl w:val="0"/>
-          <w:numId w:val="12"/>
-        </w:numPr>
-      </w:pPr>
-      <w:r>
-        <w:t>Safe Methods</w:t>
-      </w:r>
-    </w:p>
-    <w:p>
-      <w:pPr>
-        <w:pStyle w:val="ListParagraph"/>
-        <w:numPr>
-          <w:ilvl w:val="0"/>
-          <w:numId w:val="12"/>
-        </w:numPr>
-      </w:pPr>
-      <w:r>
-        <w:t>Idempotent Methods</w:t>
-      </w:r>
-    </w:p>
-    <w:p>
-      <w:pPr>
-        <w:pStyle w:val="ListParagraph"/>
-        <w:numPr>
-          <w:ilvl w:val="0"/>
-          <w:numId w:val="12"/>
-        </w:numPr>
-      </w:pPr>
-      <w:r>
-        <w:t>Cacheable Methods</w:t>
-      </w:r>
-    </w:p>
-    <w:p>
-      <w:pPr>
-        <w:pStyle w:val="ListParagraph"/>
-        <w:numPr>
-          <w:ilvl w:val="0"/>
-          <w:numId w:val="12"/>
-        </w:numPr>
-      </w:pPr>
-      <w:r>
-        <w:t>None of the Above</w:t>
-      </w:r>
-    </w:p>
-    <w:p>
-      <w:pPr>
-        <w:pStyle w:val="ListParagraph"/>
-        <w:ind w:left="1080"/>
-      </w:pPr>
-    </w:p>
-    <w:p>
-      <w:pPr>
-        <w:pStyle w:val="ListParagraph"/>
-        <w:numPr>
-          <w:ilvl w:val="0"/>
-          <w:numId w:val="1"/>
-        </w:numPr>
-      </w:pPr>
-      <w:r>
-        <w:t xml:space="preserve">It is </w:t>
-      </w:r>
-      <w:r>
-        <w:t>identical to GET, except</w:t>
-      </w:r>
-      <w:r>
-        <w:t xml:space="preserve"> that server gives response on</w:t>
-      </w:r>
-      <w:r>
-        <w:t>line and headers</w:t>
-      </w:r>
-      <w:r>
-        <w:t>.</w:t>
+        <w:t>It is identical to GET, except that server gives response online and headers.</w:t>
       </w:r>
     </w:p>
     <w:p>
@@ -1324,8 +1307,6 @@
         <w:pStyle w:val="ListParagraph"/>
         <w:ind w:left="1080"/>
       </w:pPr>
-      <w:bookmarkStart w:id="0" w:name="_GoBack"/>
-      <w:bookmarkEnd w:id="0"/>
     </w:p>
     <w:p>
       <w:pPr>

</xml_diff>